<commit_message>
implementado ejercicio placas parte2
</commit_message>
<xml_diff>
--- a/placas/Pruebas.docx
+++ b/placas/Pruebas.docx
@@ -3,15 +3,27 @@
 <w:document xmlns:wpc="http://schemas.microsoft.com/office/word/2010/wordprocessingCanvas" xmlns:cx="http://schemas.microsoft.com/office/drawing/2014/chartex" xmlns:cx1="http://schemas.microsoft.com/office/drawing/2015/9/8/chartex" xmlns:cx2="http://schemas.microsoft.com/office/drawing/2015/10/21/chartex" xmlns:cx3="http://schemas.microsoft.com/office/drawing/2016/5/9/chartex" xmlns:cx4="http://schemas.microsoft.com/office/drawing/2016/5/10/chartex" xmlns:cx5="http://schemas.microsoft.com/office/drawing/2016/5/11/chartex" xmlns:cx6="http://schemas.microsoft.com/office/drawing/2016/5/12/chartex" xmlns:cx7="http://schemas.microsoft.com/office/drawing/2016/5/13/chartex" xmlns:cx8="http://schemas.microsoft.com/office/drawing/2016/5/14/chartex" xmlns:mc="http://schemas.openxmlformats.org/markup-compatibility/2006" xmlns:aink="http://schemas.microsoft.com/office/drawing/2016/ink" xmlns:am3d="http://schemas.microsoft.com/office/drawing/2017/model3d" xmlns:o="urn:schemas-microsoft-com:office:office" xmlns:oel="http://schemas.microsoft.com/office/2019/extlst" xmlns:r="http://schemas.openxmlformats.org/officeDocument/2006/relationships" xmlns:m="http://schemas.openxmlformats.org/officeDocument/2006/math" xmlns:v="urn:schemas-microsoft-com:vml" xmlns:wp14="http://schemas.microsoft.com/office/word/2010/wordprocessingDrawing" xmlns:wp="http://schemas.openxmlformats.org/drawingml/2006/wordprocessingDrawing" xmlns:w10="urn:schemas-microsoft-com:office:word" xmlns:w="http://schemas.openxmlformats.org/wordprocessingml/2006/main" xmlns:w14="http://schemas.microsoft.com/office/word/2010/wordml" xmlns:w15="http://schemas.microsoft.com/office/word/2012/wordml" xmlns:w16cex="http://schemas.microsoft.com/office/word/2018/wordml/cex" xmlns:w16cid="http://schemas.microsoft.com/office/word/2016/wordml/cid" xmlns:w16="http://schemas.microsoft.com/office/word/2018/wordml" xmlns:w16du="http://schemas.microsoft.com/office/word/2023/wordml/word16du" xmlns:w16sdtdh="http://schemas.microsoft.com/office/word/2020/wordml/sdtdatahash" xmlns:w16se="http://schemas.microsoft.com/office/word/2015/wordml/symex" xmlns:wpg="http://schemas.microsoft.com/office/word/2010/wordprocessingGroup" xmlns:wpi="http://schemas.microsoft.com/office/word/2010/wordprocessingInk" xmlns:wne="http://schemas.microsoft.com/office/word/2006/wordml" xmlns:wps="http://schemas.microsoft.com/office/word/2010/wordprocessingShape" mc:Ignorable="w14 w15 w16se w16cid w16 w16cex w16sdtdh w16du wp14">
   <w:body>
     <w:p>
-      <w:r>
+      <w:pPr>
+        <w:tabs>
+          <w:tab w:val="left" w:pos="3385"/>
+        </w:tabs>
+        <w:rPr>
+          <w:b/>
+          <w:bCs/>
+        </w:rPr>
+      </w:pPr>
+      <w:r>
+        <w:rPr>
+          <w:noProof/>
+        </w:rPr>
         <w:drawing>
-          <wp:anchor distT="0" distB="0" distL="114300" distR="114300" simplePos="0" relativeHeight="251659264" behindDoc="0" locked="0" layoutInCell="1" allowOverlap="1" wp14:anchorId="157704DA" wp14:editId="0A2F1C42">
+          <wp:anchor distT="0" distB="0" distL="114300" distR="114300" simplePos="0" relativeHeight="251659264" behindDoc="0" locked="0" layoutInCell="1" allowOverlap="1" wp14:anchorId="157704DA" wp14:editId="1B341086">
             <wp:simplePos x="0" y="0"/>
             <wp:positionH relativeFrom="margin">
               <wp:align>right</wp:align>
             </wp:positionH>
             <wp:positionV relativeFrom="paragraph">
-              <wp:posOffset>5120451</wp:posOffset>
+              <wp:posOffset>5189220</wp:posOffset>
             </wp:positionV>
             <wp:extent cx="5612130" cy="2088515"/>
             <wp:effectExtent l="0" t="0" r="7620" b="6985"/>
@@ -36,7 +48,7 @@
                     <pic:cNvPicPr/>
                   </pic:nvPicPr>
                   <pic:blipFill>
-                    <a:blip r:embed="rId4" cstate="print">
+                    <a:blip r:embed="rId6" cstate="print">
                       <a:extLst>
                         <a:ext uri="{28A0092B-C50C-407E-A947-70E740481C1C}">
                           <a14:useLocalDpi xmlns:a14="http://schemas.microsoft.com/office/drawing/2010/main" val="0"/>
@@ -69,10 +81,104 @@
         </w:drawing>
       </w:r>
       <w:r>
+        <w:rPr>
+          <w:noProof/>
+        </w:rPr>
         <w:drawing>
-          <wp:inline distT="0" distB="0" distL="0" distR="0" wp14:anchorId="6B2FD33F" wp14:editId="25E19CFC">
+          <wp:anchor distT="0" distB="0" distL="114300" distR="114300" simplePos="0" relativeHeight="251661312" behindDoc="0" locked="0" layoutInCell="1" allowOverlap="1" wp14:anchorId="513F06EC" wp14:editId="57D82C9B">
+            <wp:simplePos x="0" y="0"/>
+            <wp:positionH relativeFrom="margin">
+              <wp:align>right</wp:align>
+            </wp:positionH>
+            <wp:positionV relativeFrom="paragraph">
+              <wp:posOffset>2923590</wp:posOffset>
+            </wp:positionV>
+            <wp:extent cx="5612130" cy="2063750"/>
+            <wp:effectExtent l="0" t="0" r="7620" b="0"/>
+            <wp:wrapThrough wrapText="bothSides">
+              <wp:wrapPolygon edited="0">
+                <wp:start x="0" y="0"/>
+                <wp:lineTo x="0" y="21334"/>
+                <wp:lineTo x="21556" y="21334"/>
+                <wp:lineTo x="21556" y="0"/>
+                <wp:lineTo x="0" y="0"/>
+              </wp:wrapPolygon>
+            </wp:wrapThrough>
+            <wp:docPr id="1322063347" name="Imagen 1"/>
+            <wp:cNvGraphicFramePr>
+              <a:graphicFrameLocks xmlns:a="http://schemas.openxmlformats.org/drawingml/2006/main" noChangeAspect="1"/>
+            </wp:cNvGraphicFramePr>
+            <a:graphic xmlns:a="http://schemas.openxmlformats.org/drawingml/2006/main">
+              <a:graphicData uri="http://schemas.openxmlformats.org/drawingml/2006/picture">
+                <pic:pic xmlns:pic="http://schemas.openxmlformats.org/drawingml/2006/picture">
+                  <pic:nvPicPr>
+                    <pic:cNvPr id="1322063347" name=""/>
+                    <pic:cNvPicPr/>
+                  </pic:nvPicPr>
+                  <pic:blipFill>
+                    <a:blip r:embed="rId7" cstate="print">
+                      <a:extLst>
+                        <a:ext uri="{28A0092B-C50C-407E-A947-70E740481C1C}">
+                          <a14:useLocalDpi xmlns:a14="http://schemas.microsoft.com/office/drawing/2010/main" val="0"/>
+                        </a:ext>
+                      </a:extLst>
+                    </a:blip>
+                    <a:stretch>
+                      <a:fillRect/>
+                    </a:stretch>
+                  </pic:blipFill>
+                  <pic:spPr>
+                    <a:xfrm>
+                      <a:off x="0" y="0"/>
+                      <a:ext cx="5612130" cy="2063750"/>
+                    </a:xfrm>
+                    <a:prstGeom prst="rect">
+                      <a:avLst/>
+                    </a:prstGeom>
+                  </pic:spPr>
+                </pic:pic>
+              </a:graphicData>
+            </a:graphic>
+            <wp14:sizeRelH relativeFrom="page">
+              <wp14:pctWidth>0</wp14:pctWidth>
+            </wp14:sizeRelH>
+            <wp14:sizeRelV relativeFrom="page">
+              <wp14:pctHeight>0</wp14:pctHeight>
+            </wp14:sizeRelV>
+          </wp:anchor>
+        </w:drawing>
+      </w:r>
+      <w:r>
+        <w:rPr>
+          <w:b/>
+          <w:bCs/>
+        </w:rPr>
+        <w:t xml:space="preserve">Prueba </w:t>
+      </w:r>
+      <w:r>
+        <w:rPr>
+          <w:noProof/>
+        </w:rPr>
+        <w:drawing>
+          <wp:anchor distT="0" distB="0" distL="114300" distR="114300" simplePos="0" relativeHeight="251660288" behindDoc="0" locked="0" layoutInCell="1" allowOverlap="1" wp14:anchorId="6B2FD33F" wp14:editId="27FAB400">
+            <wp:simplePos x="0" y="0"/>
+            <wp:positionH relativeFrom="margin">
+              <wp:align>right</wp:align>
+            </wp:positionH>
+            <wp:positionV relativeFrom="paragraph">
+              <wp:posOffset>311299</wp:posOffset>
+            </wp:positionV>
             <wp:extent cx="5612130" cy="2433320"/>
             <wp:effectExtent l="0" t="0" r="7620" b="5080"/>
+            <wp:wrapThrough wrapText="bothSides">
+              <wp:wrapPolygon edited="0">
+                <wp:start x="0" y="0"/>
+                <wp:lineTo x="0" y="21476"/>
+                <wp:lineTo x="21556" y="21476"/>
+                <wp:lineTo x="21556" y="0"/>
+                <wp:lineTo x="0" y="0"/>
+              </wp:wrapPolygon>
+            </wp:wrapThrough>
             <wp:docPr id="992376466" name="Imagen 1"/>
             <wp:cNvGraphicFramePr>
               <a:graphicFrameLocks xmlns:a="http://schemas.openxmlformats.org/drawingml/2006/main" noChangeAspect="1"/>
@@ -85,7 +191,13 @@
                     <pic:cNvPicPr/>
                   </pic:nvPicPr>
                   <pic:blipFill>
-                    <a:blip r:embed="rId5"/>
+                    <a:blip r:embed="rId8" cstate="print">
+                      <a:extLst>
+                        <a:ext uri="{28A0092B-C50C-407E-A947-70E740481C1C}">
+                          <a14:useLocalDpi xmlns:a14="http://schemas.microsoft.com/office/drawing/2010/main" val="0"/>
+                        </a:ext>
+                      </a:extLst>
+                    </a:blip>
                     <a:stretch>
                       <a:fillRect/>
                     </a:stretch>
@@ -102,14 +214,30 @@
                 </pic:pic>
               </a:graphicData>
             </a:graphic>
-          </wp:inline>
+            <wp14:sizeRelH relativeFrom="page">
+              <wp14:pctWidth>0</wp14:pctWidth>
+            </wp14:sizeRelH>
+            <wp14:sizeRelV relativeFrom="page">
+              <wp14:pctHeight>0</wp14:pctHeight>
+            </wp14:sizeRelV>
+          </wp:anchor>
         </w:drawing>
       </w:r>
-    </w:p>
-    <w:p>
-      <w:r>
+      <w:r>
+        <w:rPr>
+          <w:b/>
+          <w:bCs/>
+        </w:rPr>
+        <w:t>1</w:t>
+      </w:r>
+    </w:p>
+    <w:p>
+      <w:r>
+        <w:rPr>
+          <w:noProof/>
+        </w:rPr>
         <w:drawing>
-          <wp:anchor distT="0" distB="0" distL="114300" distR="114300" simplePos="0" relativeHeight="251658240" behindDoc="0" locked="0" layoutInCell="1" allowOverlap="1" wp14:anchorId="4EA254B8" wp14:editId="360C1FDC">
+          <wp:anchor distT="0" distB="0" distL="114300" distR="114300" simplePos="0" relativeHeight="251658240" behindDoc="0" locked="0" layoutInCell="1" allowOverlap="1" wp14:anchorId="4EA254B8" wp14:editId="7C035C59">
             <wp:simplePos x="0" y="0"/>
             <wp:positionH relativeFrom="column">
               <wp:posOffset>0</wp:posOffset>
@@ -140,7 +268,7 @@
                     <pic:cNvPicPr/>
                   </pic:nvPicPr>
                   <pic:blipFill>
-                    <a:blip r:embed="rId6" cstate="print">
+                    <a:blip r:embed="rId9" cstate="print">
                       <a:extLst>
                         <a:ext uri="{28A0092B-C50C-407E-A947-70E740481C1C}">
                           <a14:useLocalDpi xmlns:a14="http://schemas.microsoft.com/office/drawing/2010/main" val="0"/>
@@ -173,48 +301,13 @@
         </w:drawing>
       </w:r>
     </w:p>
-    <w:p>
-      <w:r>
+    <w:p/>
+    <w:p>
+      <w:r>
+        <w:rPr>
+          <w:noProof/>
+        </w:rPr>
         <w:lastRenderedPageBreak/>
-        <w:drawing>
-          <wp:inline distT="0" distB="0" distL="0" distR="0" wp14:anchorId="513F06EC" wp14:editId="1CF8E600">
-            <wp:extent cx="5612130" cy="2063750"/>
-            <wp:effectExtent l="0" t="0" r="7620" b="0"/>
-            <wp:docPr id="1322063347" name="Imagen 1"/>
-            <wp:cNvGraphicFramePr>
-              <a:graphicFrameLocks xmlns:a="http://schemas.openxmlformats.org/drawingml/2006/main" noChangeAspect="1"/>
-            </wp:cNvGraphicFramePr>
-            <a:graphic xmlns:a="http://schemas.openxmlformats.org/drawingml/2006/main">
-              <a:graphicData uri="http://schemas.openxmlformats.org/drawingml/2006/picture">
-                <pic:pic xmlns:pic="http://schemas.openxmlformats.org/drawingml/2006/picture">
-                  <pic:nvPicPr>
-                    <pic:cNvPr id="1322063347" name=""/>
-                    <pic:cNvPicPr/>
-                  </pic:nvPicPr>
-                  <pic:blipFill>
-                    <a:blip r:embed="rId7"/>
-                    <a:stretch>
-                      <a:fillRect/>
-                    </a:stretch>
-                  </pic:blipFill>
-                  <pic:spPr>
-                    <a:xfrm>
-                      <a:off x="0" y="0"/>
-                      <a:ext cx="5612130" cy="2063750"/>
-                    </a:xfrm>
-                    <a:prstGeom prst="rect">
-                      <a:avLst/>
-                    </a:prstGeom>
-                  </pic:spPr>
-                </pic:pic>
-              </a:graphicData>
-            </a:graphic>
-          </wp:inline>
-        </w:drawing>
-      </w:r>
-    </w:p>
-    <w:p>
-      <w:r>
         <w:drawing>
           <wp:inline distT="0" distB="0" distL="0" distR="0" wp14:anchorId="6DBC3EB2" wp14:editId="06B41390">
             <wp:extent cx="5612130" cy="1864995"/>
@@ -231,7 +324,7 @@
                     <pic:cNvPicPr/>
                   </pic:nvPicPr>
                   <pic:blipFill>
-                    <a:blip r:embed="rId8"/>
+                    <a:blip r:embed="rId10"/>
                     <a:stretch>
                       <a:fillRect/>
                     </a:stretch>
@@ -254,6 +347,9 @@
     </w:p>
     <w:p>
       <w:r>
+        <w:rPr>
+          <w:noProof/>
+        </w:rPr>
         <w:drawing>
           <wp:inline distT="0" distB="0" distL="0" distR="0" wp14:anchorId="34B7BE38" wp14:editId="399EB29A">
             <wp:extent cx="5612130" cy="2118995"/>
@@ -270,7 +366,7 @@
                     <pic:cNvPicPr/>
                   </pic:nvPicPr>
                   <pic:blipFill>
-                    <a:blip r:embed="rId9"/>
+                    <a:blip r:embed="rId11"/>
                     <a:stretch>
                       <a:fillRect/>
                     </a:stretch>
@@ -293,7 +389,9 @@
     </w:p>
     <w:p>
       <w:r>
-        <w:lastRenderedPageBreak/>
+        <w:rPr>
+          <w:noProof/>
+        </w:rPr>
         <w:drawing>
           <wp:inline distT="0" distB="0" distL="0" distR="0" wp14:anchorId="1E385FB0" wp14:editId="77098018">
             <wp:extent cx="5612130" cy="1967865"/>
@@ -310,7 +408,7 @@
                     <pic:cNvPicPr/>
                   </pic:nvPicPr>
                   <pic:blipFill>
-                    <a:blip r:embed="rId10"/>
+                    <a:blip r:embed="rId12"/>
                     <a:stretch>
                       <a:fillRect/>
                     </a:stretch>
@@ -336,8 +434,15 @@
         <w:tabs>
           <w:tab w:val="left" w:pos="1758"/>
         </w:tabs>
-      </w:pPr>
-      <w:r>
+        <w:rPr>
+          <w:noProof/>
+        </w:rPr>
+      </w:pPr>
+      <w:r>
+        <w:rPr>
+          <w:noProof/>
+        </w:rPr>
+        <w:lastRenderedPageBreak/>
         <w:drawing>
           <wp:inline distT="0" distB="0" distL="0" distR="0" wp14:anchorId="3F8A54EA" wp14:editId="146306E4">
             <wp:extent cx="5612130" cy="2024380"/>
@@ -354,7 +459,7 @@
                     <pic:cNvPicPr/>
                   </pic:nvPicPr>
                   <pic:blipFill>
-                    <a:blip r:embed="rId11"/>
+                    <a:blip r:embed="rId13"/>
                     <a:stretch>
                       <a:fillRect/>
                     </a:stretch>
@@ -375,6 +480,292 @@
         </w:drawing>
       </w:r>
     </w:p>
+    <w:p>
+      <w:pPr>
+        <w:tabs>
+          <w:tab w:val="left" w:pos="3385"/>
+        </w:tabs>
+      </w:pPr>
+    </w:p>
+    <w:p>
+      <w:pPr>
+        <w:tabs>
+          <w:tab w:val="left" w:pos="3385"/>
+        </w:tabs>
+        <w:rPr>
+          <w:b/>
+          <w:bCs/>
+        </w:rPr>
+      </w:pPr>
+      <w:r>
+        <w:rPr>
+          <w:b/>
+          <w:bCs/>
+        </w:rPr>
+        <w:t>Prueba 2</w:t>
+      </w:r>
+    </w:p>
+    <w:p>
+      <w:pPr>
+        <w:tabs>
+          <w:tab w:val="left" w:pos="3385"/>
+        </w:tabs>
+        <w:rPr>
+          <w:b/>
+          <w:bCs/>
+        </w:rPr>
+      </w:pPr>
+      <w:r>
+        <w:rPr>
+          <w:b/>
+          <w:bCs/>
+        </w:rPr>
+        <w:drawing>
+          <wp:inline distT="0" distB="0" distL="0" distR="0" wp14:anchorId="090635BB" wp14:editId="2B8D330B">
+            <wp:extent cx="5612130" cy="2224405"/>
+            <wp:effectExtent l="0" t="0" r="7620" b="4445"/>
+            <wp:docPr id="1674901907" name="Imagen 1"/>
+            <wp:cNvGraphicFramePr>
+              <a:graphicFrameLocks xmlns:a="http://schemas.openxmlformats.org/drawingml/2006/main" noChangeAspect="1"/>
+            </wp:cNvGraphicFramePr>
+            <a:graphic xmlns:a="http://schemas.openxmlformats.org/drawingml/2006/main">
+              <a:graphicData uri="http://schemas.openxmlformats.org/drawingml/2006/picture">
+                <pic:pic xmlns:pic="http://schemas.openxmlformats.org/drawingml/2006/picture">
+                  <pic:nvPicPr>
+                    <pic:cNvPr id="1674901907" name=""/>
+                    <pic:cNvPicPr/>
+                  </pic:nvPicPr>
+                  <pic:blipFill>
+                    <a:blip r:embed="rId14"/>
+                    <a:stretch>
+                      <a:fillRect/>
+                    </a:stretch>
+                  </pic:blipFill>
+                  <pic:spPr>
+                    <a:xfrm>
+                      <a:off x="0" y="0"/>
+                      <a:ext cx="5612130" cy="2224405"/>
+                    </a:xfrm>
+                    <a:prstGeom prst="rect">
+                      <a:avLst/>
+                    </a:prstGeom>
+                  </pic:spPr>
+                </pic:pic>
+              </a:graphicData>
+            </a:graphic>
+          </wp:inline>
+        </w:drawing>
+      </w:r>
+    </w:p>
+    <w:p>
+      <w:r>
+        <w:drawing>
+          <wp:inline distT="0" distB="0" distL="0" distR="0" wp14:anchorId="6EA3D6DC" wp14:editId="7DA306E2">
+            <wp:extent cx="5612130" cy="1921510"/>
+            <wp:effectExtent l="0" t="0" r="7620" b="2540"/>
+            <wp:docPr id="100111539" name="Imagen 1"/>
+            <wp:cNvGraphicFramePr>
+              <a:graphicFrameLocks xmlns:a="http://schemas.openxmlformats.org/drawingml/2006/main" noChangeAspect="1"/>
+            </wp:cNvGraphicFramePr>
+            <a:graphic xmlns:a="http://schemas.openxmlformats.org/drawingml/2006/main">
+              <a:graphicData uri="http://schemas.openxmlformats.org/drawingml/2006/picture">
+                <pic:pic xmlns:pic="http://schemas.openxmlformats.org/drawingml/2006/picture">
+                  <pic:nvPicPr>
+                    <pic:cNvPr id="100111539" name=""/>
+                    <pic:cNvPicPr/>
+                  </pic:nvPicPr>
+                  <pic:blipFill>
+                    <a:blip r:embed="rId15"/>
+                    <a:stretch>
+                      <a:fillRect/>
+                    </a:stretch>
+                  </pic:blipFill>
+                  <pic:spPr>
+                    <a:xfrm>
+                      <a:off x="0" y="0"/>
+                      <a:ext cx="5612130" cy="1921510"/>
+                    </a:xfrm>
+                    <a:prstGeom prst="rect">
+                      <a:avLst/>
+                    </a:prstGeom>
+                  </pic:spPr>
+                </pic:pic>
+              </a:graphicData>
+            </a:graphic>
+          </wp:inline>
+        </w:drawing>
+      </w:r>
+    </w:p>
+    <w:p>
+      <w:pPr>
+        <w:tabs>
+          <w:tab w:val="left" w:pos="3834"/>
+        </w:tabs>
+      </w:pPr>
+      <w:r>
+        <w:tab/>
+      </w:r>
+    </w:p>
+    <w:p>
+      <w:pPr>
+        <w:tabs>
+          <w:tab w:val="left" w:pos="3834"/>
+        </w:tabs>
+      </w:pPr>
+    </w:p>
+    <w:p>
+      <w:pPr>
+        <w:tabs>
+          <w:tab w:val="left" w:pos="3834"/>
+        </w:tabs>
+      </w:pPr>
+    </w:p>
+    <w:p>
+      <w:pPr>
+        <w:tabs>
+          <w:tab w:val="left" w:pos="3834"/>
+        </w:tabs>
+      </w:pPr>
+    </w:p>
+    <w:p>
+      <w:pPr>
+        <w:tabs>
+          <w:tab w:val="left" w:pos="3834"/>
+        </w:tabs>
+      </w:pPr>
+      <w:r>
+        <w:lastRenderedPageBreak/>
+        <w:drawing>
+          <wp:inline distT="0" distB="0" distL="0" distR="0" wp14:anchorId="2B02D8D6" wp14:editId="50463C67">
+            <wp:extent cx="5612130" cy="1967865"/>
+            <wp:effectExtent l="0" t="0" r="7620" b="0"/>
+            <wp:docPr id="2136942826" name="Imagen 1"/>
+            <wp:cNvGraphicFramePr>
+              <a:graphicFrameLocks xmlns:a="http://schemas.openxmlformats.org/drawingml/2006/main" noChangeAspect="1"/>
+            </wp:cNvGraphicFramePr>
+            <a:graphic xmlns:a="http://schemas.openxmlformats.org/drawingml/2006/main">
+              <a:graphicData uri="http://schemas.openxmlformats.org/drawingml/2006/picture">
+                <pic:pic xmlns:pic="http://schemas.openxmlformats.org/drawingml/2006/picture">
+                  <pic:nvPicPr>
+                    <pic:cNvPr id="2136942826" name=""/>
+                    <pic:cNvPicPr/>
+                  </pic:nvPicPr>
+                  <pic:blipFill>
+                    <a:blip r:embed="rId16"/>
+                    <a:stretch>
+                      <a:fillRect/>
+                    </a:stretch>
+                  </pic:blipFill>
+                  <pic:spPr>
+                    <a:xfrm>
+                      <a:off x="0" y="0"/>
+                      <a:ext cx="5612130" cy="1967865"/>
+                    </a:xfrm>
+                    <a:prstGeom prst="rect">
+                      <a:avLst/>
+                    </a:prstGeom>
+                  </pic:spPr>
+                </pic:pic>
+              </a:graphicData>
+            </a:graphic>
+          </wp:inline>
+        </w:drawing>
+      </w:r>
+    </w:p>
+    <w:p>
+      <w:pPr>
+        <w:tabs>
+          <w:tab w:val="left" w:pos="3048"/>
+        </w:tabs>
+      </w:pPr>
+      <w:r>
+        <w:drawing>
+          <wp:inline distT="0" distB="0" distL="0" distR="0" wp14:anchorId="165F6C74" wp14:editId="1A5DF051">
+            <wp:extent cx="5612130" cy="1891030"/>
+            <wp:effectExtent l="0" t="0" r="7620" b="0"/>
+            <wp:docPr id="1467824123" name="Imagen 1"/>
+            <wp:cNvGraphicFramePr>
+              <a:graphicFrameLocks xmlns:a="http://schemas.openxmlformats.org/drawingml/2006/main" noChangeAspect="1"/>
+            </wp:cNvGraphicFramePr>
+            <a:graphic xmlns:a="http://schemas.openxmlformats.org/drawingml/2006/main">
+              <a:graphicData uri="http://schemas.openxmlformats.org/drawingml/2006/picture">
+                <pic:pic xmlns:pic="http://schemas.openxmlformats.org/drawingml/2006/picture">
+                  <pic:nvPicPr>
+                    <pic:cNvPr id="1467824123" name=""/>
+                    <pic:cNvPicPr/>
+                  </pic:nvPicPr>
+                  <pic:blipFill>
+                    <a:blip r:embed="rId17"/>
+                    <a:stretch>
+                      <a:fillRect/>
+                    </a:stretch>
+                  </pic:blipFill>
+                  <pic:spPr>
+                    <a:xfrm>
+                      <a:off x="0" y="0"/>
+                      <a:ext cx="5612130" cy="1891030"/>
+                    </a:xfrm>
+                    <a:prstGeom prst="rect">
+                      <a:avLst/>
+                    </a:prstGeom>
+                  </pic:spPr>
+                </pic:pic>
+              </a:graphicData>
+            </a:graphic>
+          </wp:inline>
+        </w:drawing>
+      </w:r>
+    </w:p>
+    <w:p>
+      <w:pPr>
+        <w:tabs>
+          <w:tab w:val="left" w:pos="1066"/>
+        </w:tabs>
+      </w:pPr>
+      <w:r>
+        <w:drawing>
+          <wp:inline distT="0" distB="0" distL="0" distR="0" wp14:anchorId="355DF28E" wp14:editId="752FEF58">
+            <wp:extent cx="5612130" cy="1992630"/>
+            <wp:effectExtent l="0" t="0" r="7620" b="7620"/>
+            <wp:docPr id="1223046774" name="Imagen 1"/>
+            <wp:cNvGraphicFramePr>
+              <a:graphicFrameLocks xmlns:a="http://schemas.openxmlformats.org/drawingml/2006/main" noChangeAspect="1"/>
+            </wp:cNvGraphicFramePr>
+            <a:graphic xmlns:a="http://schemas.openxmlformats.org/drawingml/2006/main">
+              <a:graphicData uri="http://schemas.openxmlformats.org/drawingml/2006/picture">
+                <pic:pic xmlns:pic="http://schemas.openxmlformats.org/drawingml/2006/picture">
+                  <pic:nvPicPr>
+                    <pic:cNvPr id="1223046774" name=""/>
+                    <pic:cNvPicPr/>
+                  </pic:nvPicPr>
+                  <pic:blipFill>
+                    <a:blip r:embed="rId18"/>
+                    <a:stretch>
+                      <a:fillRect/>
+                    </a:stretch>
+                  </pic:blipFill>
+                  <pic:spPr>
+                    <a:xfrm>
+                      <a:off x="0" y="0"/>
+                      <a:ext cx="5612130" cy="1992630"/>
+                    </a:xfrm>
+                    <a:prstGeom prst="rect">
+                      <a:avLst/>
+                    </a:prstGeom>
+                  </pic:spPr>
+                </pic:pic>
+              </a:graphicData>
+            </a:graphic>
+          </wp:inline>
+        </w:drawing>
+      </w:r>
+    </w:p>
+    <w:p/>
+    <w:p/>
+    <w:p/>
+    <w:p/>
+    <w:p/>
+    <w:p/>
     <w:sectPr>
       <w:pgSz w:w="12240" w:h="15840"/>
       <w:pgMar w:top="1417" w:right="1701" w:bottom="1417" w:left="1701" w:header="708" w:footer="708" w:gutter="0"/>
@@ -383,6 +774,56 @@
     </w:sectPr>
   </w:body>
 </w:document>
+</file>
+
+<file path=word/endnotes.xml><?xml version="1.0" encoding="utf-8"?>
+<w:endnotes xmlns:wpc="http://schemas.microsoft.com/office/word/2010/wordprocessingCanvas" xmlns:cx="http://schemas.microsoft.com/office/drawing/2014/chartex" xmlns:cx1="http://schemas.microsoft.com/office/drawing/2015/9/8/chartex" xmlns:cx2="http://schemas.microsoft.com/office/drawing/2015/10/21/chartex" xmlns:cx3="http://schemas.microsoft.com/office/drawing/2016/5/9/chartex" xmlns:cx4="http://schemas.microsoft.com/office/drawing/2016/5/10/chartex" xmlns:cx5="http://schemas.microsoft.com/office/drawing/2016/5/11/chartex" xmlns:cx6="http://schemas.microsoft.com/office/drawing/2016/5/12/chartex" xmlns:cx7="http://schemas.microsoft.com/office/drawing/2016/5/13/chartex" xmlns:cx8="http://schemas.microsoft.com/office/drawing/2016/5/14/chartex" xmlns:mc="http://schemas.openxmlformats.org/markup-compatibility/2006" xmlns:aink="http://schemas.microsoft.com/office/drawing/2016/ink" xmlns:am3d="http://schemas.microsoft.com/office/drawing/2017/model3d" xmlns:o="urn:schemas-microsoft-com:office:office" xmlns:oel="http://schemas.microsoft.com/office/2019/extlst" xmlns:r="http://schemas.openxmlformats.org/officeDocument/2006/relationships" xmlns:m="http://schemas.openxmlformats.org/officeDocument/2006/math" xmlns:v="urn:schemas-microsoft-com:vml" xmlns:wp14="http://schemas.microsoft.com/office/word/2010/wordprocessingDrawing" xmlns:wp="http://schemas.openxmlformats.org/drawingml/2006/wordprocessingDrawing" xmlns:w10="urn:schemas-microsoft-com:office:word" xmlns:w="http://schemas.openxmlformats.org/wordprocessingml/2006/main" xmlns:w14="http://schemas.microsoft.com/office/word/2010/wordml" xmlns:w15="http://schemas.microsoft.com/office/word/2012/wordml" xmlns:w16cex="http://schemas.microsoft.com/office/word/2018/wordml/cex" xmlns:w16cid="http://schemas.microsoft.com/office/word/2016/wordml/cid" xmlns:w16="http://schemas.microsoft.com/office/word/2018/wordml" xmlns:w16du="http://schemas.microsoft.com/office/word/2023/wordml/word16du" xmlns:w16sdtdh="http://schemas.microsoft.com/office/word/2020/wordml/sdtdatahash" xmlns:w16se="http://schemas.microsoft.com/office/word/2015/wordml/symex" xmlns:wpg="http://schemas.microsoft.com/office/word/2010/wordprocessingGroup" xmlns:wpi="http://schemas.microsoft.com/office/word/2010/wordprocessingInk" xmlns:wne="http://schemas.microsoft.com/office/word/2006/wordml" xmlns:wps="http://schemas.microsoft.com/office/word/2010/wordprocessingShape" mc:Ignorable="w14 w15 w16se w16cid w16 w16cex w16sdtdh w16du wp14">
+  <w:endnote w:type="separator" w:id="-1">
+    <w:p>
+      <w:pPr>
+        <w:spacing w:after="0" w:line="240" w:lineRule="auto"/>
+      </w:pPr>
+      <w:r>
+        <w:separator/>
+      </w:r>
+    </w:p>
+  </w:endnote>
+  <w:endnote w:type="continuationSeparator" w:id="0">
+    <w:p>
+      <w:pPr>
+        <w:spacing w:after="0" w:line="240" w:lineRule="auto"/>
+      </w:pPr>
+      <w:r>
+        <w:continuationSeparator/>
+      </w:r>
+    </w:p>
+  </w:endnote>
+</w:endnotes>
+</file>
+
+<file path=word/footnotes.xml><?xml version="1.0" encoding="utf-8"?>
+<w:footnotes xmlns:wpc="http://schemas.microsoft.com/office/word/2010/wordprocessingCanvas" xmlns:cx="http://schemas.microsoft.com/office/drawing/2014/chartex" xmlns:cx1="http://schemas.microsoft.com/office/drawing/2015/9/8/chartex" xmlns:cx2="http://schemas.microsoft.com/office/drawing/2015/10/21/chartex" xmlns:cx3="http://schemas.microsoft.com/office/drawing/2016/5/9/chartex" xmlns:cx4="http://schemas.microsoft.com/office/drawing/2016/5/10/chartex" xmlns:cx5="http://schemas.microsoft.com/office/drawing/2016/5/11/chartex" xmlns:cx6="http://schemas.microsoft.com/office/drawing/2016/5/12/chartex" xmlns:cx7="http://schemas.microsoft.com/office/drawing/2016/5/13/chartex" xmlns:cx8="http://schemas.microsoft.com/office/drawing/2016/5/14/chartex" xmlns:mc="http://schemas.openxmlformats.org/markup-compatibility/2006" xmlns:aink="http://schemas.microsoft.com/office/drawing/2016/ink" xmlns:am3d="http://schemas.microsoft.com/office/drawing/2017/model3d" xmlns:o="urn:schemas-microsoft-com:office:office" xmlns:oel="http://schemas.microsoft.com/office/2019/extlst" xmlns:r="http://schemas.openxmlformats.org/officeDocument/2006/relationships" xmlns:m="http://schemas.openxmlformats.org/officeDocument/2006/math" xmlns:v="urn:schemas-microsoft-com:vml" xmlns:wp14="http://schemas.microsoft.com/office/word/2010/wordprocessingDrawing" xmlns:wp="http://schemas.openxmlformats.org/drawingml/2006/wordprocessingDrawing" xmlns:w10="urn:schemas-microsoft-com:office:word" xmlns:w="http://schemas.openxmlformats.org/wordprocessingml/2006/main" xmlns:w14="http://schemas.microsoft.com/office/word/2010/wordml" xmlns:w15="http://schemas.microsoft.com/office/word/2012/wordml" xmlns:w16cex="http://schemas.microsoft.com/office/word/2018/wordml/cex" xmlns:w16cid="http://schemas.microsoft.com/office/word/2016/wordml/cid" xmlns:w16="http://schemas.microsoft.com/office/word/2018/wordml" xmlns:w16du="http://schemas.microsoft.com/office/word/2023/wordml/word16du" xmlns:w16sdtdh="http://schemas.microsoft.com/office/word/2020/wordml/sdtdatahash" xmlns:w16se="http://schemas.microsoft.com/office/word/2015/wordml/symex" xmlns:wpg="http://schemas.microsoft.com/office/word/2010/wordprocessingGroup" xmlns:wpi="http://schemas.microsoft.com/office/word/2010/wordprocessingInk" xmlns:wne="http://schemas.microsoft.com/office/word/2006/wordml" xmlns:wps="http://schemas.microsoft.com/office/word/2010/wordprocessingShape" mc:Ignorable="w14 w15 w16se w16cid w16 w16cex w16sdtdh w16du wp14">
+  <w:footnote w:type="separator" w:id="-1">
+    <w:p>
+      <w:pPr>
+        <w:spacing w:after="0" w:line="240" w:lineRule="auto"/>
+      </w:pPr>
+      <w:r>
+        <w:separator/>
+      </w:r>
+    </w:p>
+  </w:footnote>
+  <w:footnote w:type="continuationSeparator" w:id="0">
+    <w:p>
+      <w:pPr>
+        <w:spacing w:after="0" w:line="240" w:lineRule="auto"/>
+      </w:pPr>
+      <w:r>
+        <w:continuationSeparator/>
+      </w:r>
+    </w:p>
+  </w:footnote>
+</w:footnotes>
 </file>
 
 <file path=word/styles.xml><?xml version="1.0" encoding="utf-8"?>
@@ -813,6 +1254,50 @@
     <w:semiHidden/>
     <w:unhideWhenUsed/>
   </w:style>
+  <w:style w:type="paragraph" w:styleId="Encabezado">
+    <w:name w:val="header"/>
+    <w:basedOn w:val="Normal"/>
+    <w:link w:val="EncabezadoCar"/>
+    <w:uiPriority w:val="99"/>
+    <w:unhideWhenUsed/>
+    <w:rsid w:val="00253244"/>
+    <w:pPr>
+      <w:tabs>
+        <w:tab w:val="center" w:pos="4419"/>
+        <w:tab w:val="right" w:pos="8838"/>
+      </w:tabs>
+      <w:spacing w:after="0" w:line="240" w:lineRule="auto"/>
+    </w:pPr>
+  </w:style>
+  <w:style w:type="character" w:customStyle="1" w:styleId="EncabezadoCar">
+    <w:name w:val="Encabezado Car"/>
+    <w:basedOn w:val="Fuentedeprrafopredeter"/>
+    <w:link w:val="Encabezado"/>
+    <w:uiPriority w:val="99"/>
+    <w:rsid w:val="00253244"/>
+  </w:style>
+  <w:style w:type="paragraph" w:styleId="Piedepgina">
+    <w:name w:val="footer"/>
+    <w:basedOn w:val="Normal"/>
+    <w:link w:val="PiedepginaCar"/>
+    <w:uiPriority w:val="99"/>
+    <w:unhideWhenUsed/>
+    <w:rsid w:val="00253244"/>
+    <w:pPr>
+      <w:tabs>
+        <w:tab w:val="center" w:pos="4419"/>
+        <w:tab w:val="right" w:pos="8838"/>
+      </w:tabs>
+      <w:spacing w:after="0" w:line="240" w:lineRule="auto"/>
+    </w:pPr>
+  </w:style>
+  <w:style w:type="character" w:customStyle="1" w:styleId="PiedepginaCar">
+    <w:name w:val="Pie de página Car"/>
+    <w:basedOn w:val="Fuentedeprrafopredeter"/>
+    <w:link w:val="Piedepgina"/>
+    <w:uiPriority w:val="99"/>
+    <w:rsid w:val="00253244"/>
+  </w:style>
 </w:styles>
 </file>
 

</xml_diff>

<commit_message>
implementado ejercicio placas parte3
</commit_message>
<xml_diff>
--- a/placas/Pruebas.docx
+++ b/placas/Pruebas.docx
@@ -17,7 +17,7 @@
           <w:noProof/>
         </w:rPr>
         <w:drawing>
-          <wp:anchor distT="0" distB="0" distL="114300" distR="114300" simplePos="0" relativeHeight="251659264" behindDoc="0" locked="0" layoutInCell="1" allowOverlap="1" wp14:anchorId="157704DA" wp14:editId="1B341086">
+          <wp:anchor distT="0" distB="0" distL="114300" distR="114300" simplePos="0" relativeHeight="251659264" behindDoc="0" locked="0" layoutInCell="1" allowOverlap="1" wp14:anchorId="157704DA" wp14:editId="11811DA1">
             <wp:simplePos x="0" y="0"/>
             <wp:positionH relativeFrom="margin">
               <wp:align>right</wp:align>
@@ -85,7 +85,7 @@
           <w:noProof/>
         </w:rPr>
         <w:drawing>
-          <wp:anchor distT="0" distB="0" distL="114300" distR="114300" simplePos="0" relativeHeight="251661312" behindDoc="0" locked="0" layoutInCell="1" allowOverlap="1" wp14:anchorId="513F06EC" wp14:editId="57D82C9B">
+          <wp:anchor distT="0" distB="0" distL="114300" distR="114300" simplePos="0" relativeHeight="251661312" behindDoc="0" locked="0" layoutInCell="1" allowOverlap="1" wp14:anchorId="513F06EC" wp14:editId="63D8DC1D">
             <wp:simplePos x="0" y="0"/>
             <wp:positionH relativeFrom="margin">
               <wp:align>right</wp:align>
@@ -160,7 +160,7 @@
           <w:noProof/>
         </w:rPr>
         <w:drawing>
-          <wp:anchor distT="0" distB="0" distL="114300" distR="114300" simplePos="0" relativeHeight="251660288" behindDoc="0" locked="0" layoutInCell="1" allowOverlap="1" wp14:anchorId="6B2FD33F" wp14:editId="27FAB400">
+          <wp:anchor distT="0" distB="0" distL="114300" distR="114300" simplePos="0" relativeHeight="251660288" behindDoc="0" locked="0" layoutInCell="1" allowOverlap="1" wp14:anchorId="6B2FD33F" wp14:editId="13F2C76A">
             <wp:simplePos x="0" y="0"/>
             <wp:positionH relativeFrom="margin">
               <wp:align>right</wp:align>
@@ -237,7 +237,7 @@
           <w:noProof/>
         </w:rPr>
         <w:drawing>
-          <wp:anchor distT="0" distB="0" distL="114300" distR="114300" simplePos="0" relativeHeight="251658240" behindDoc="0" locked="0" layoutInCell="1" allowOverlap="1" wp14:anchorId="4EA254B8" wp14:editId="7C035C59">
+          <wp:anchor distT="0" distB="0" distL="114300" distR="114300" simplePos="0" relativeHeight="251658240" behindDoc="0" locked="0" layoutInCell="1" allowOverlap="1" wp14:anchorId="4EA254B8" wp14:editId="60AACFCD">
             <wp:simplePos x="0" y="0"/>
             <wp:positionH relativeFrom="column">
               <wp:posOffset>0</wp:posOffset>
@@ -519,6 +519,7 @@
         <w:rPr>
           <w:b/>
           <w:bCs/>
+          <w:noProof/>
         </w:rPr>
         <w:drawing>
           <wp:inline distT="0" distB="0" distL="0" distR="0" wp14:anchorId="090635BB" wp14:editId="2B8D330B">
@@ -559,6 +560,9 @@
     </w:p>
     <w:p>
       <w:r>
+        <w:rPr>
+          <w:noProof/>
+        </w:rPr>
         <w:drawing>
           <wp:inline distT="0" distB="0" distL="0" distR="0" wp14:anchorId="6EA3D6DC" wp14:editId="7DA306E2">
             <wp:extent cx="5612130" cy="1921510"/>
@@ -634,6 +638,9 @@
         </w:tabs>
       </w:pPr>
       <w:r>
+        <w:rPr>
+          <w:noProof/>
+        </w:rPr>
         <w:lastRenderedPageBreak/>
         <w:drawing>
           <wp:inline distT="0" distB="0" distL="0" distR="0" wp14:anchorId="2B02D8D6" wp14:editId="50463C67">
@@ -679,6 +686,9 @@
         </w:tabs>
       </w:pPr>
       <w:r>
+        <w:rPr>
+          <w:noProof/>
+        </w:rPr>
         <w:drawing>
           <wp:inline distT="0" distB="0" distL="0" distR="0" wp14:anchorId="165F6C74" wp14:editId="1A5DF051">
             <wp:extent cx="5612130" cy="1891030"/>
@@ -723,6 +733,9 @@
         </w:tabs>
       </w:pPr>
       <w:r>
+        <w:rPr>
+          <w:noProof/>
+        </w:rPr>
         <w:drawing>
           <wp:inline distT="0" distB="0" distL="0" distR="0" wp14:anchorId="355DF28E" wp14:editId="752FEF58">
             <wp:extent cx="5612130" cy="1992630"/>
@@ -766,6 +779,312 @@
     <w:p/>
     <w:p/>
     <w:p/>
+    <w:p/>
+    <w:p>
+      <w:pPr>
+        <w:rPr>
+          <w:b/>
+          <w:bCs/>
+        </w:rPr>
+      </w:pPr>
+      <w:r>
+        <w:rPr>
+          <w:b/>
+          <w:bCs/>
+        </w:rPr>
+        <w:lastRenderedPageBreak/>
+        <w:t>Prueba 3</w:t>
+      </w:r>
+    </w:p>
+    <w:p>
+      <w:pPr>
+        <w:rPr>
+          <w:b/>
+          <w:bCs/>
+        </w:rPr>
+      </w:pPr>
+      <w:r>
+        <w:rPr>
+          <w:b/>
+          <w:bCs/>
+        </w:rPr>
+        <w:drawing>
+          <wp:inline distT="0" distB="0" distL="0" distR="0" wp14:anchorId="363AC82F" wp14:editId="5F838336">
+            <wp:extent cx="5612130" cy="2107565"/>
+            <wp:effectExtent l="0" t="0" r="7620" b="6985"/>
+            <wp:docPr id="1473084574" name="Imagen 1"/>
+            <wp:cNvGraphicFramePr>
+              <a:graphicFrameLocks xmlns:a="http://schemas.openxmlformats.org/drawingml/2006/main" noChangeAspect="1"/>
+            </wp:cNvGraphicFramePr>
+            <a:graphic xmlns:a="http://schemas.openxmlformats.org/drawingml/2006/main">
+              <a:graphicData uri="http://schemas.openxmlformats.org/drawingml/2006/picture">
+                <pic:pic xmlns:pic="http://schemas.openxmlformats.org/drawingml/2006/picture">
+                  <pic:nvPicPr>
+                    <pic:cNvPr id="1473084574" name=""/>
+                    <pic:cNvPicPr/>
+                  </pic:nvPicPr>
+                  <pic:blipFill>
+                    <a:blip r:embed="rId19"/>
+                    <a:stretch>
+                      <a:fillRect/>
+                    </a:stretch>
+                  </pic:blipFill>
+                  <pic:spPr>
+                    <a:xfrm>
+                      <a:off x="0" y="0"/>
+                      <a:ext cx="5612130" cy="2107565"/>
+                    </a:xfrm>
+                    <a:prstGeom prst="rect">
+                      <a:avLst/>
+                    </a:prstGeom>
+                  </pic:spPr>
+                </pic:pic>
+              </a:graphicData>
+            </a:graphic>
+          </wp:inline>
+        </w:drawing>
+      </w:r>
+    </w:p>
+    <w:p>
+      <w:r>
+        <w:drawing>
+          <wp:inline distT="0" distB="0" distL="0" distR="0" wp14:anchorId="3E13787C" wp14:editId="2ACAA0FC">
+            <wp:extent cx="5612130" cy="2004695"/>
+            <wp:effectExtent l="0" t="0" r="7620" b="0"/>
+            <wp:docPr id="68214610" name="Imagen 1"/>
+            <wp:cNvGraphicFramePr>
+              <a:graphicFrameLocks xmlns:a="http://schemas.openxmlformats.org/drawingml/2006/main" noChangeAspect="1"/>
+            </wp:cNvGraphicFramePr>
+            <a:graphic xmlns:a="http://schemas.openxmlformats.org/drawingml/2006/main">
+              <a:graphicData uri="http://schemas.openxmlformats.org/drawingml/2006/picture">
+                <pic:pic xmlns:pic="http://schemas.openxmlformats.org/drawingml/2006/picture">
+                  <pic:nvPicPr>
+                    <pic:cNvPr id="68214610" name=""/>
+                    <pic:cNvPicPr/>
+                  </pic:nvPicPr>
+                  <pic:blipFill>
+                    <a:blip r:embed="rId20"/>
+                    <a:stretch>
+                      <a:fillRect/>
+                    </a:stretch>
+                  </pic:blipFill>
+                  <pic:spPr>
+                    <a:xfrm>
+                      <a:off x="0" y="0"/>
+                      <a:ext cx="5612130" cy="2004695"/>
+                    </a:xfrm>
+                    <a:prstGeom prst="rect">
+                      <a:avLst/>
+                    </a:prstGeom>
+                  </pic:spPr>
+                </pic:pic>
+              </a:graphicData>
+            </a:graphic>
+          </wp:inline>
+        </w:drawing>
+      </w:r>
+    </w:p>
+    <w:p>
+      <w:r>
+        <w:drawing>
+          <wp:inline distT="0" distB="0" distL="0" distR="0" wp14:anchorId="0F0A84EA" wp14:editId="57741C1B">
+            <wp:extent cx="5612130" cy="1964055"/>
+            <wp:effectExtent l="0" t="0" r="7620" b="0"/>
+            <wp:docPr id="28864513" name="Imagen 1"/>
+            <wp:cNvGraphicFramePr>
+              <a:graphicFrameLocks xmlns:a="http://schemas.openxmlformats.org/drawingml/2006/main" noChangeAspect="1"/>
+            </wp:cNvGraphicFramePr>
+            <a:graphic xmlns:a="http://schemas.openxmlformats.org/drawingml/2006/main">
+              <a:graphicData uri="http://schemas.openxmlformats.org/drawingml/2006/picture">
+                <pic:pic xmlns:pic="http://schemas.openxmlformats.org/drawingml/2006/picture">
+                  <pic:nvPicPr>
+                    <pic:cNvPr id="28864513" name=""/>
+                    <pic:cNvPicPr/>
+                  </pic:nvPicPr>
+                  <pic:blipFill>
+                    <a:blip r:embed="rId21"/>
+                    <a:stretch>
+                      <a:fillRect/>
+                    </a:stretch>
+                  </pic:blipFill>
+                  <pic:spPr>
+                    <a:xfrm>
+                      <a:off x="0" y="0"/>
+                      <a:ext cx="5612130" cy="1964055"/>
+                    </a:xfrm>
+                    <a:prstGeom prst="rect">
+                      <a:avLst/>
+                    </a:prstGeom>
+                  </pic:spPr>
+                </pic:pic>
+              </a:graphicData>
+            </a:graphic>
+          </wp:inline>
+        </w:drawing>
+      </w:r>
+    </w:p>
+    <w:p/>
+    <w:p/>
+    <w:p/>
+    <w:p/>
+    <w:p/>
+    <w:p>
+      <w:r>
+        <w:lastRenderedPageBreak/>
+        <w:drawing>
+          <wp:inline distT="0" distB="0" distL="0" distR="0" wp14:anchorId="5F9E7469" wp14:editId="5F25A2E3">
+            <wp:extent cx="5612130" cy="1934845"/>
+            <wp:effectExtent l="0" t="0" r="7620" b="8255"/>
+            <wp:docPr id="1190699224" name="Imagen 1"/>
+            <wp:cNvGraphicFramePr>
+              <a:graphicFrameLocks xmlns:a="http://schemas.openxmlformats.org/drawingml/2006/main" noChangeAspect="1"/>
+            </wp:cNvGraphicFramePr>
+            <a:graphic xmlns:a="http://schemas.openxmlformats.org/drawingml/2006/main">
+              <a:graphicData uri="http://schemas.openxmlformats.org/drawingml/2006/picture">
+                <pic:pic xmlns:pic="http://schemas.openxmlformats.org/drawingml/2006/picture">
+                  <pic:nvPicPr>
+                    <pic:cNvPr id="1190699224" name=""/>
+                    <pic:cNvPicPr/>
+                  </pic:nvPicPr>
+                  <pic:blipFill>
+                    <a:blip r:embed="rId22"/>
+                    <a:stretch>
+                      <a:fillRect/>
+                    </a:stretch>
+                  </pic:blipFill>
+                  <pic:spPr>
+                    <a:xfrm>
+                      <a:off x="0" y="0"/>
+                      <a:ext cx="5612130" cy="1934845"/>
+                    </a:xfrm>
+                    <a:prstGeom prst="rect">
+                      <a:avLst/>
+                    </a:prstGeom>
+                  </pic:spPr>
+                </pic:pic>
+              </a:graphicData>
+            </a:graphic>
+          </wp:inline>
+        </w:drawing>
+      </w:r>
+    </w:p>
+    <w:p>
+      <w:r>
+        <w:drawing>
+          <wp:inline distT="0" distB="0" distL="0" distR="0" wp14:anchorId="5D57F6C6" wp14:editId="6E8D3E2B">
+            <wp:extent cx="5612130" cy="1980565"/>
+            <wp:effectExtent l="0" t="0" r="7620" b="635"/>
+            <wp:docPr id="1531285879" name="Imagen 1"/>
+            <wp:cNvGraphicFramePr>
+              <a:graphicFrameLocks xmlns:a="http://schemas.openxmlformats.org/drawingml/2006/main" noChangeAspect="1"/>
+            </wp:cNvGraphicFramePr>
+            <a:graphic xmlns:a="http://schemas.openxmlformats.org/drawingml/2006/main">
+              <a:graphicData uri="http://schemas.openxmlformats.org/drawingml/2006/picture">
+                <pic:pic xmlns:pic="http://schemas.openxmlformats.org/drawingml/2006/picture">
+                  <pic:nvPicPr>
+                    <pic:cNvPr id="1531285879" name=""/>
+                    <pic:cNvPicPr/>
+                  </pic:nvPicPr>
+                  <pic:blipFill>
+                    <a:blip r:embed="rId23"/>
+                    <a:stretch>
+                      <a:fillRect/>
+                    </a:stretch>
+                  </pic:blipFill>
+                  <pic:spPr>
+                    <a:xfrm>
+                      <a:off x="0" y="0"/>
+                      <a:ext cx="5612130" cy="1980565"/>
+                    </a:xfrm>
+                    <a:prstGeom prst="rect">
+                      <a:avLst/>
+                    </a:prstGeom>
+                  </pic:spPr>
+                </pic:pic>
+              </a:graphicData>
+            </a:graphic>
+          </wp:inline>
+        </w:drawing>
+      </w:r>
+    </w:p>
+    <w:p>
+      <w:r>
+        <w:drawing>
+          <wp:inline distT="0" distB="0" distL="0" distR="0" wp14:anchorId="55BFE697" wp14:editId="0A313719">
+            <wp:extent cx="5612130" cy="1951355"/>
+            <wp:effectExtent l="0" t="0" r="7620" b="0"/>
+            <wp:docPr id="760820789" name="Imagen 1"/>
+            <wp:cNvGraphicFramePr>
+              <a:graphicFrameLocks xmlns:a="http://schemas.openxmlformats.org/drawingml/2006/main" noChangeAspect="1"/>
+            </wp:cNvGraphicFramePr>
+            <a:graphic xmlns:a="http://schemas.openxmlformats.org/drawingml/2006/main">
+              <a:graphicData uri="http://schemas.openxmlformats.org/drawingml/2006/picture">
+                <pic:pic xmlns:pic="http://schemas.openxmlformats.org/drawingml/2006/picture">
+                  <pic:nvPicPr>
+                    <pic:cNvPr id="760820789" name=""/>
+                    <pic:cNvPicPr/>
+                  </pic:nvPicPr>
+                  <pic:blipFill>
+                    <a:blip r:embed="rId24"/>
+                    <a:stretch>
+                      <a:fillRect/>
+                    </a:stretch>
+                  </pic:blipFill>
+                  <pic:spPr>
+                    <a:xfrm>
+                      <a:off x="0" y="0"/>
+                      <a:ext cx="5612130" cy="1951355"/>
+                    </a:xfrm>
+                    <a:prstGeom prst="rect">
+                      <a:avLst/>
+                    </a:prstGeom>
+                  </pic:spPr>
+                </pic:pic>
+              </a:graphicData>
+            </a:graphic>
+          </wp:inline>
+        </w:drawing>
+      </w:r>
+    </w:p>
+    <w:p>
+      <w:r>
+        <w:drawing>
+          <wp:inline distT="0" distB="0" distL="0" distR="0" wp14:anchorId="53B02E9C" wp14:editId="6F80EC4B">
+            <wp:extent cx="5612130" cy="1943100"/>
+            <wp:effectExtent l="0" t="0" r="7620" b="0"/>
+            <wp:docPr id="1449125851" name="Imagen 1"/>
+            <wp:cNvGraphicFramePr>
+              <a:graphicFrameLocks xmlns:a="http://schemas.openxmlformats.org/drawingml/2006/main" noChangeAspect="1"/>
+            </wp:cNvGraphicFramePr>
+            <a:graphic xmlns:a="http://schemas.openxmlformats.org/drawingml/2006/main">
+              <a:graphicData uri="http://schemas.openxmlformats.org/drawingml/2006/picture">
+                <pic:pic xmlns:pic="http://schemas.openxmlformats.org/drawingml/2006/picture">
+                  <pic:nvPicPr>
+                    <pic:cNvPr id="1449125851" name=""/>
+                    <pic:cNvPicPr/>
+                  </pic:nvPicPr>
+                  <pic:blipFill>
+                    <a:blip r:embed="rId25"/>
+                    <a:stretch>
+                      <a:fillRect/>
+                    </a:stretch>
+                  </pic:blipFill>
+                  <pic:spPr>
+                    <a:xfrm>
+                      <a:off x="0" y="0"/>
+                      <a:ext cx="5612130" cy="1943100"/>
+                    </a:xfrm>
+                    <a:prstGeom prst="rect">
+                      <a:avLst/>
+                    </a:prstGeom>
+                  </pic:spPr>
+                </pic:pic>
+              </a:graphicData>
+            </a:graphic>
+          </wp:inline>
+        </w:drawing>
+      </w:r>
+    </w:p>
     <w:sectPr>
       <w:pgSz w:w="12240" w:h="15840"/>
       <w:pgMar w:top="1417" w:right="1701" w:bottom="1417" w:left="1701" w:header="708" w:footer="708" w:gutter="0"/>

</xml_diff>

<commit_message>
implementado ejercicio placas parte4
</commit_message>
<xml_diff>
--- a/placas/Pruebas.docx
+++ b/placas/Pruebas.docx
@@ -17,7 +17,7 @@
           <w:noProof/>
         </w:rPr>
         <w:drawing>
-          <wp:anchor distT="0" distB="0" distL="114300" distR="114300" simplePos="0" relativeHeight="251659264" behindDoc="0" locked="0" layoutInCell="1" allowOverlap="1" wp14:anchorId="157704DA" wp14:editId="11811DA1">
+          <wp:anchor distT="0" distB="0" distL="114300" distR="114300" simplePos="0" relativeHeight="251659264" behindDoc="0" locked="0" layoutInCell="1" allowOverlap="1" wp14:anchorId="157704DA" wp14:editId="20E1DB7B">
             <wp:simplePos x="0" y="0"/>
             <wp:positionH relativeFrom="margin">
               <wp:align>right</wp:align>
@@ -85,7 +85,7 @@
           <w:noProof/>
         </w:rPr>
         <w:drawing>
-          <wp:anchor distT="0" distB="0" distL="114300" distR="114300" simplePos="0" relativeHeight="251661312" behindDoc="0" locked="0" layoutInCell="1" allowOverlap="1" wp14:anchorId="513F06EC" wp14:editId="63D8DC1D">
+          <wp:anchor distT="0" distB="0" distL="114300" distR="114300" simplePos="0" relativeHeight="251661312" behindDoc="0" locked="0" layoutInCell="1" allowOverlap="1" wp14:anchorId="513F06EC" wp14:editId="6BEA91A2">
             <wp:simplePos x="0" y="0"/>
             <wp:positionH relativeFrom="margin">
               <wp:align>right</wp:align>
@@ -160,7 +160,7 @@
           <w:noProof/>
         </w:rPr>
         <w:drawing>
-          <wp:anchor distT="0" distB="0" distL="114300" distR="114300" simplePos="0" relativeHeight="251660288" behindDoc="0" locked="0" layoutInCell="1" allowOverlap="1" wp14:anchorId="6B2FD33F" wp14:editId="13F2C76A">
+          <wp:anchor distT="0" distB="0" distL="114300" distR="114300" simplePos="0" relativeHeight="251660288" behindDoc="0" locked="0" layoutInCell="1" allowOverlap="1" wp14:anchorId="6B2FD33F" wp14:editId="6546E5CB">
             <wp:simplePos x="0" y="0"/>
             <wp:positionH relativeFrom="margin">
               <wp:align>right</wp:align>
@@ -237,7 +237,7 @@
           <w:noProof/>
         </w:rPr>
         <w:drawing>
-          <wp:anchor distT="0" distB="0" distL="114300" distR="114300" simplePos="0" relativeHeight="251658240" behindDoc="0" locked="0" layoutInCell="1" allowOverlap="1" wp14:anchorId="4EA254B8" wp14:editId="60AACFCD">
+          <wp:anchor distT="0" distB="0" distL="114300" distR="114300" simplePos="0" relativeHeight="251658240" behindDoc="0" locked="0" layoutInCell="1" allowOverlap="1" wp14:anchorId="4EA254B8" wp14:editId="52536B44">
             <wp:simplePos x="0" y="0"/>
             <wp:positionH relativeFrom="column">
               <wp:posOffset>0</wp:posOffset>
@@ -807,6 +807,7 @@
         <w:rPr>
           <w:b/>
           <w:bCs/>
+          <w:noProof/>
         </w:rPr>
         <w:drawing>
           <wp:inline distT="0" distB="0" distL="0" distR="0" wp14:anchorId="363AC82F" wp14:editId="5F838336">
@@ -847,6 +848,9 @@
     </w:p>
     <w:p>
       <w:r>
+        <w:rPr>
+          <w:noProof/>
+        </w:rPr>
         <w:drawing>
           <wp:inline distT="0" distB="0" distL="0" distR="0" wp14:anchorId="3E13787C" wp14:editId="2ACAA0FC">
             <wp:extent cx="5612130" cy="2004695"/>
@@ -886,6 +890,9 @@
     </w:p>
     <w:p>
       <w:r>
+        <w:rPr>
+          <w:noProof/>
+        </w:rPr>
         <w:drawing>
           <wp:inline distT="0" distB="0" distL="0" distR="0" wp14:anchorId="0F0A84EA" wp14:editId="57741C1B">
             <wp:extent cx="5612130" cy="1964055"/>
@@ -930,6 +937,9 @@
     <w:p/>
     <w:p>
       <w:r>
+        <w:rPr>
+          <w:noProof/>
+        </w:rPr>
         <w:lastRenderedPageBreak/>
         <w:drawing>
           <wp:inline distT="0" distB="0" distL="0" distR="0" wp14:anchorId="5F9E7469" wp14:editId="5F25A2E3">
@@ -970,6 +980,9 @@
     </w:p>
     <w:p>
       <w:r>
+        <w:rPr>
+          <w:noProof/>
+        </w:rPr>
         <w:drawing>
           <wp:inline distT="0" distB="0" distL="0" distR="0" wp14:anchorId="5D57F6C6" wp14:editId="6E8D3E2B">
             <wp:extent cx="5612130" cy="1980565"/>
@@ -1009,6 +1022,9 @@
     </w:p>
     <w:p>
       <w:r>
+        <w:rPr>
+          <w:noProof/>
+        </w:rPr>
         <w:drawing>
           <wp:inline distT="0" distB="0" distL="0" distR="0" wp14:anchorId="55BFE697" wp14:editId="0A313719">
             <wp:extent cx="5612130" cy="1951355"/>
@@ -1048,6 +1064,9 @@
     </w:p>
     <w:p>
       <w:r>
+        <w:rPr>
+          <w:noProof/>
+        </w:rPr>
         <w:drawing>
           <wp:inline distT="0" distB="0" distL="0" distR="0" wp14:anchorId="53B02E9C" wp14:editId="6F80EC4B">
             <wp:extent cx="5612130" cy="1943100"/>
@@ -1085,6 +1104,234 @@
         </w:drawing>
       </w:r>
     </w:p>
+    <w:p>
+      <w:pPr>
+        <w:rPr>
+          <w:b/>
+          <w:bCs/>
+        </w:rPr>
+      </w:pPr>
+      <w:r>
+        <w:rPr>
+          <w:b/>
+          <w:bCs/>
+        </w:rPr>
+        <w:lastRenderedPageBreak/>
+        <w:t>Prueba 4</w:t>
+      </w:r>
+    </w:p>
+    <w:p>
+      <w:pPr>
+        <w:rPr>
+          <w:b/>
+          <w:bCs/>
+        </w:rPr>
+      </w:pPr>
+      <w:r>
+        <w:rPr>
+          <w:b/>
+          <w:bCs/>
+        </w:rPr>
+        <w:drawing>
+          <wp:inline distT="0" distB="0" distL="0" distR="0" wp14:anchorId="19E2F9C5" wp14:editId="548C36B8">
+            <wp:extent cx="5612130" cy="1836420"/>
+            <wp:effectExtent l="0" t="0" r="7620" b="0"/>
+            <wp:docPr id="236774474" name="Imagen 1"/>
+            <wp:cNvGraphicFramePr>
+              <a:graphicFrameLocks xmlns:a="http://schemas.openxmlformats.org/drawingml/2006/main" noChangeAspect="1"/>
+            </wp:cNvGraphicFramePr>
+            <a:graphic xmlns:a="http://schemas.openxmlformats.org/drawingml/2006/main">
+              <a:graphicData uri="http://schemas.openxmlformats.org/drawingml/2006/picture">
+                <pic:pic xmlns:pic="http://schemas.openxmlformats.org/drawingml/2006/picture">
+                  <pic:nvPicPr>
+                    <pic:cNvPr id="236774474" name=""/>
+                    <pic:cNvPicPr/>
+                  </pic:nvPicPr>
+                  <pic:blipFill>
+                    <a:blip r:embed="rId26"/>
+                    <a:stretch>
+                      <a:fillRect/>
+                    </a:stretch>
+                  </pic:blipFill>
+                  <pic:spPr>
+                    <a:xfrm>
+                      <a:off x="0" y="0"/>
+                      <a:ext cx="5612130" cy="1836420"/>
+                    </a:xfrm>
+                    <a:prstGeom prst="rect">
+                      <a:avLst/>
+                    </a:prstGeom>
+                  </pic:spPr>
+                </pic:pic>
+              </a:graphicData>
+            </a:graphic>
+          </wp:inline>
+        </w:drawing>
+      </w:r>
+    </w:p>
+    <w:p>
+      <w:r>
+        <w:drawing>
+          <wp:inline distT="0" distB="0" distL="0" distR="0" wp14:anchorId="0B163DB3" wp14:editId="7900E338">
+            <wp:extent cx="5612130" cy="1951355"/>
+            <wp:effectExtent l="0" t="0" r="7620" b="0"/>
+            <wp:docPr id="248977652" name="Imagen 1"/>
+            <wp:cNvGraphicFramePr>
+              <a:graphicFrameLocks xmlns:a="http://schemas.openxmlformats.org/drawingml/2006/main" noChangeAspect="1"/>
+            </wp:cNvGraphicFramePr>
+            <a:graphic xmlns:a="http://schemas.openxmlformats.org/drawingml/2006/main">
+              <a:graphicData uri="http://schemas.openxmlformats.org/drawingml/2006/picture">
+                <pic:pic xmlns:pic="http://schemas.openxmlformats.org/drawingml/2006/picture">
+                  <pic:nvPicPr>
+                    <pic:cNvPr id="248977652" name=""/>
+                    <pic:cNvPicPr/>
+                  </pic:nvPicPr>
+                  <pic:blipFill>
+                    <a:blip r:embed="rId27"/>
+                    <a:stretch>
+                      <a:fillRect/>
+                    </a:stretch>
+                  </pic:blipFill>
+                  <pic:spPr>
+                    <a:xfrm>
+                      <a:off x="0" y="0"/>
+                      <a:ext cx="5612130" cy="1951355"/>
+                    </a:xfrm>
+                    <a:prstGeom prst="rect">
+                      <a:avLst/>
+                    </a:prstGeom>
+                  </pic:spPr>
+                </pic:pic>
+              </a:graphicData>
+            </a:graphic>
+          </wp:inline>
+        </w:drawing>
+      </w:r>
+    </w:p>
+    <w:p>
+      <w:r>
+        <w:drawing>
+          <wp:inline distT="0" distB="0" distL="0" distR="0" wp14:anchorId="6A10D3B6" wp14:editId="2B4F9432">
+            <wp:extent cx="5612130" cy="1964055"/>
+            <wp:effectExtent l="0" t="0" r="7620" b="0"/>
+            <wp:docPr id="858525398" name="Imagen 1"/>
+            <wp:cNvGraphicFramePr>
+              <a:graphicFrameLocks xmlns:a="http://schemas.openxmlformats.org/drawingml/2006/main" noChangeAspect="1"/>
+            </wp:cNvGraphicFramePr>
+            <a:graphic xmlns:a="http://schemas.openxmlformats.org/drawingml/2006/main">
+              <a:graphicData uri="http://schemas.openxmlformats.org/drawingml/2006/picture">
+                <pic:pic xmlns:pic="http://schemas.openxmlformats.org/drawingml/2006/picture">
+                  <pic:nvPicPr>
+                    <pic:cNvPr id="858525398" name=""/>
+                    <pic:cNvPicPr/>
+                  </pic:nvPicPr>
+                  <pic:blipFill>
+                    <a:blip r:embed="rId28"/>
+                    <a:stretch>
+                      <a:fillRect/>
+                    </a:stretch>
+                  </pic:blipFill>
+                  <pic:spPr>
+                    <a:xfrm>
+                      <a:off x="0" y="0"/>
+                      <a:ext cx="5612130" cy="1964055"/>
+                    </a:xfrm>
+                    <a:prstGeom prst="rect">
+                      <a:avLst/>
+                    </a:prstGeom>
+                  </pic:spPr>
+                </pic:pic>
+              </a:graphicData>
+            </a:graphic>
+          </wp:inline>
+        </w:drawing>
+      </w:r>
+    </w:p>
+    <w:p>
+      <w:pPr>
+        <w:tabs>
+          <w:tab w:val="left" w:pos="1141"/>
+        </w:tabs>
+      </w:pPr>
+      <w:r>
+        <w:drawing>
+          <wp:inline distT="0" distB="0" distL="0" distR="0" wp14:anchorId="53E3E1AE" wp14:editId="148BCD65">
+            <wp:extent cx="5612130" cy="1815465"/>
+            <wp:effectExtent l="0" t="0" r="7620" b="0"/>
+            <wp:docPr id="817748153" name="Imagen 1"/>
+            <wp:cNvGraphicFramePr>
+              <a:graphicFrameLocks xmlns:a="http://schemas.openxmlformats.org/drawingml/2006/main" noChangeAspect="1"/>
+            </wp:cNvGraphicFramePr>
+            <a:graphic xmlns:a="http://schemas.openxmlformats.org/drawingml/2006/main">
+              <a:graphicData uri="http://schemas.openxmlformats.org/drawingml/2006/picture">
+                <pic:pic xmlns:pic="http://schemas.openxmlformats.org/drawingml/2006/picture">
+                  <pic:nvPicPr>
+                    <pic:cNvPr id="817748153" name=""/>
+                    <pic:cNvPicPr/>
+                  </pic:nvPicPr>
+                  <pic:blipFill>
+                    <a:blip r:embed="rId29"/>
+                    <a:stretch>
+                      <a:fillRect/>
+                    </a:stretch>
+                  </pic:blipFill>
+                  <pic:spPr>
+                    <a:xfrm>
+                      <a:off x="0" y="0"/>
+                      <a:ext cx="5612130" cy="1815465"/>
+                    </a:xfrm>
+                    <a:prstGeom prst="rect">
+                      <a:avLst/>
+                    </a:prstGeom>
+                  </pic:spPr>
+                </pic:pic>
+              </a:graphicData>
+            </a:graphic>
+          </wp:inline>
+        </w:drawing>
+      </w:r>
+    </w:p>
+    <w:p>
+      <w:r>
+        <w:lastRenderedPageBreak/>
+        <w:drawing>
+          <wp:inline distT="0" distB="0" distL="0" distR="0" wp14:anchorId="67F9A1FB" wp14:editId="1FF8562C">
+            <wp:extent cx="5612130" cy="1881505"/>
+            <wp:effectExtent l="0" t="0" r="7620" b="4445"/>
+            <wp:docPr id="1262131251" name="Imagen 1"/>
+            <wp:cNvGraphicFramePr>
+              <a:graphicFrameLocks xmlns:a="http://schemas.openxmlformats.org/drawingml/2006/main" noChangeAspect="1"/>
+            </wp:cNvGraphicFramePr>
+            <a:graphic xmlns:a="http://schemas.openxmlformats.org/drawingml/2006/main">
+              <a:graphicData uri="http://schemas.openxmlformats.org/drawingml/2006/picture">
+                <pic:pic xmlns:pic="http://schemas.openxmlformats.org/drawingml/2006/picture">
+                  <pic:nvPicPr>
+                    <pic:cNvPr id="1262131251" name=""/>
+                    <pic:cNvPicPr/>
+                  </pic:nvPicPr>
+                  <pic:blipFill>
+                    <a:blip r:embed="rId30"/>
+                    <a:stretch>
+                      <a:fillRect/>
+                    </a:stretch>
+                  </pic:blipFill>
+                  <pic:spPr>
+                    <a:xfrm>
+                      <a:off x="0" y="0"/>
+                      <a:ext cx="5612130" cy="1881505"/>
+                    </a:xfrm>
+                    <a:prstGeom prst="rect">
+                      <a:avLst/>
+                    </a:prstGeom>
+                  </pic:spPr>
+                </pic:pic>
+              </a:graphicData>
+            </a:graphic>
+          </wp:inline>
+        </w:drawing>
+      </w:r>
+    </w:p>
+    <w:p/>
     <w:sectPr>
       <w:pgSz w:w="12240" w:h="15840"/>
       <w:pgMar w:top="1417" w:right="1701" w:bottom="1417" w:left="1701" w:header="708" w:footer="708" w:gutter="0"/>

</xml_diff>